<commit_message>
adding framework decision on file
</commit_message>
<xml_diff>
--- a/Trabalho de Conclusão_Giovanna_Paolinelli.docx
+++ b/Trabalho de Conclusão_Giovanna_Paolinelli.docx
@@ -3525,8 +3525,6 @@
           <w:iCs/>
         </w:rPr>
       </w:pPr>
-      <w:bookmarkStart w:id="4" w:name="_GoBack"/>
-      <w:bookmarkEnd w:id="4"/>
     </w:p>
     <w:p>
       <w:pPr>
@@ -3604,7 +3602,7 @@
       <w:pPr>
         <w:pStyle w:val="Ttulo2"/>
       </w:pPr>
-      <w:bookmarkStart w:id="5" w:name="_Toc99483090"/>
+      <w:bookmarkStart w:id="4" w:name="_Toc99483090"/>
       <w:r>
         <w:lastRenderedPageBreak/>
         <w:t xml:space="preserve">Estratégia de </w:t>
@@ -3612,7 +3610,7 @@
       <w:r>
         <w:t>teste</w:t>
       </w:r>
-      <w:bookmarkEnd w:id="5"/>
+      <w:bookmarkEnd w:id="4"/>
     </w:p>
     <w:p>
       <w:pPr>
@@ -3669,11 +3667,11 @@
       <w:pPr>
         <w:pStyle w:val="Ttulo2"/>
       </w:pPr>
-      <w:bookmarkStart w:id="6" w:name="_Toc99483091"/>
+      <w:bookmarkStart w:id="5" w:name="_Toc99483091"/>
       <w:r>
         <w:t>Critérios de aceitação</w:t>
       </w:r>
-      <w:bookmarkEnd w:id="6"/>
+      <w:bookmarkEnd w:id="5"/>
       <w:r>
         <w:t xml:space="preserve"> </w:t>
       </w:r>
@@ -16572,11 +16570,11 @@
       <w:r>
         <w:t xml:space="preserve"> </w:t>
       </w:r>
-      <w:bookmarkStart w:id="7" w:name="_Toc99483092"/>
+      <w:bookmarkStart w:id="6" w:name="_Toc99483092"/>
       <w:r>
         <w:t>Casos de testes</w:t>
       </w:r>
-      <w:bookmarkEnd w:id="7"/>
+      <w:bookmarkEnd w:id="6"/>
     </w:p>
     <w:tbl>
       <w:tblPr>
@@ -26335,7 +26333,7 @@
       <w:r>
         <w:t xml:space="preserve"> </w:t>
       </w:r>
-      <w:bookmarkStart w:id="8" w:name="_Toc99483093"/>
+      <w:bookmarkStart w:id="7" w:name="_Toc99483093"/>
       <w:r>
         <w:t xml:space="preserve">Repositório no </w:t>
       </w:r>
@@ -26343,7 +26341,7 @@
       <w:r>
         <w:t>Github</w:t>
       </w:r>
-      <w:bookmarkEnd w:id="8"/>
+      <w:bookmarkEnd w:id="7"/>
       <w:proofErr w:type="spellEnd"/>
     </w:p>
     <w:p>
@@ -26384,11 +26382,11 @@
       <w:r>
         <w:t xml:space="preserve"> </w:t>
       </w:r>
-      <w:bookmarkStart w:id="9" w:name="_Toc99483094"/>
+      <w:bookmarkStart w:id="8" w:name="_Toc99483094"/>
       <w:r>
         <w:t>Testes automatizados</w:t>
       </w:r>
-      <w:bookmarkEnd w:id="9"/>
+      <w:bookmarkEnd w:id="8"/>
       <w:r>
         <w:t xml:space="preserve"> </w:t>
       </w:r>
@@ -26554,6 +26552,304 @@
     </w:p>
     <w:p>
       <w:pPr>
+        <w:ind w:firstLine="708"/>
+        <w:jc w:val="both"/>
+        <w:rPr>
+          <w:rFonts w:ascii="Arial" w:hAnsi="Arial" w:cs="Arial"/>
+          <w:color w:val="000000" w:themeColor="text1"/>
+        </w:rPr>
+      </w:pPr>
+      <w:r>
+        <w:rPr>
+          <w:rFonts w:ascii="Arial" w:hAnsi="Arial" w:cs="Arial"/>
+          <w:color w:val="000000" w:themeColor="text1"/>
+        </w:rPr>
+        <w:t xml:space="preserve">Considerando o projeto de conclusão de curso e levando em consideração os seguintes critérios: </w:t>
+      </w:r>
+    </w:p>
+    <w:p>
+      <w:pPr>
+        <w:ind w:firstLine="708"/>
+        <w:jc w:val="both"/>
+        <w:rPr>
+          <w:rFonts w:ascii="Arial" w:hAnsi="Arial" w:cs="Arial"/>
+          <w:color w:val="000000" w:themeColor="text1"/>
+        </w:rPr>
+      </w:pPr>
+      <w:r>
+        <w:rPr>
+          <w:rFonts w:ascii="Arial" w:hAnsi="Arial" w:cs="Arial"/>
+          <w:color w:val="000000" w:themeColor="text1"/>
+        </w:rPr>
+        <w:t>- Tecnologia presente no projeto</w:t>
+      </w:r>
+    </w:p>
+    <w:p>
+      <w:pPr>
+        <w:ind w:firstLine="708"/>
+        <w:jc w:val="both"/>
+        <w:rPr>
+          <w:rFonts w:ascii="Arial" w:hAnsi="Arial" w:cs="Arial"/>
+          <w:color w:val="000000" w:themeColor="text1"/>
+        </w:rPr>
+      </w:pPr>
+      <w:r>
+        <w:rPr>
+          <w:rFonts w:ascii="Arial" w:hAnsi="Arial" w:cs="Arial"/>
+          <w:color w:val="000000" w:themeColor="text1"/>
+        </w:rPr>
+        <w:t>- Testes de API</w:t>
+      </w:r>
+    </w:p>
+    <w:p>
+      <w:pPr>
+        <w:ind w:firstLine="708"/>
+        <w:jc w:val="both"/>
+        <w:rPr>
+          <w:rFonts w:ascii="Arial" w:hAnsi="Arial" w:cs="Arial"/>
+          <w:color w:val="000000" w:themeColor="text1"/>
+        </w:rPr>
+      </w:pPr>
+      <w:r>
+        <w:rPr>
+          <w:rFonts w:ascii="Arial" w:hAnsi="Arial" w:cs="Arial"/>
+          <w:color w:val="000000" w:themeColor="text1"/>
+        </w:rPr>
+        <w:t>- Testes WEB</w:t>
+      </w:r>
+    </w:p>
+    <w:p>
+      <w:pPr>
+        <w:ind w:firstLine="708"/>
+        <w:jc w:val="both"/>
+        <w:rPr>
+          <w:rFonts w:ascii="Arial" w:hAnsi="Arial" w:cs="Arial"/>
+          <w:color w:val="000000" w:themeColor="text1"/>
+        </w:rPr>
+      </w:pPr>
+      <w:r>
+        <w:rPr>
+          <w:rFonts w:ascii="Arial" w:hAnsi="Arial" w:cs="Arial"/>
+          <w:color w:val="000000" w:themeColor="text1"/>
+        </w:rPr>
+        <w:t>- Testes de Performance</w:t>
+      </w:r>
+    </w:p>
+    <w:p>
+      <w:pPr>
+        <w:ind w:firstLine="708"/>
+        <w:jc w:val="both"/>
+        <w:rPr>
+          <w:rFonts w:ascii="Arial" w:hAnsi="Arial" w:cs="Arial"/>
+          <w:color w:val="000000" w:themeColor="text1"/>
+        </w:rPr>
+      </w:pPr>
+      <w:r>
+        <w:rPr>
+          <w:rFonts w:ascii="Arial" w:hAnsi="Arial" w:cs="Arial"/>
+          <w:color w:val="000000" w:themeColor="text1"/>
+        </w:rPr>
+        <w:t>- Testes de Segurança</w:t>
+      </w:r>
+    </w:p>
+    <w:p>
+      <w:pPr>
+        <w:ind w:firstLine="708"/>
+        <w:jc w:val="both"/>
+        <w:rPr>
+          <w:rFonts w:ascii="Arial" w:hAnsi="Arial" w:cs="Arial"/>
+          <w:color w:val="000000" w:themeColor="text1"/>
+        </w:rPr>
+      </w:pPr>
+      <w:r>
+        <w:rPr>
+          <w:rFonts w:ascii="Arial" w:hAnsi="Arial" w:cs="Arial"/>
+          <w:color w:val="000000" w:themeColor="text1"/>
+        </w:rPr>
+        <w:t>- Integração CI/CD</w:t>
+      </w:r>
+    </w:p>
+    <w:p>
+      <w:pPr>
+        <w:ind w:firstLine="708"/>
+        <w:jc w:val="both"/>
+        <w:rPr>
+          <w:rFonts w:ascii="Arial" w:hAnsi="Arial" w:cs="Arial"/>
+          <w:color w:val="000000" w:themeColor="text1"/>
+        </w:rPr>
+      </w:pPr>
+      <w:r>
+        <w:rPr>
+          <w:rFonts w:ascii="Arial" w:hAnsi="Arial" w:cs="Arial"/>
+          <w:color w:val="000000" w:themeColor="text1"/>
+        </w:rPr>
+        <w:t>- Facilidade de uso de massa de dados</w:t>
+      </w:r>
+    </w:p>
+    <w:p>
+      <w:pPr>
+        <w:ind w:firstLine="708"/>
+        <w:jc w:val="both"/>
+        <w:rPr>
+          <w:rFonts w:ascii="Arial" w:hAnsi="Arial" w:cs="Arial"/>
+          <w:color w:val="000000" w:themeColor="text1"/>
+        </w:rPr>
+      </w:pPr>
+      <w:r>
+        <w:rPr>
+          <w:rFonts w:ascii="Arial" w:hAnsi="Arial" w:cs="Arial"/>
+          <w:color w:val="000000" w:themeColor="text1"/>
+        </w:rPr>
+        <w:t>- Facilidade em gerar relatórios e obter evidências.</w:t>
+      </w:r>
+    </w:p>
+    <w:p>
+      <w:pPr>
+        <w:ind w:firstLine="708"/>
+        <w:jc w:val="both"/>
+        <w:rPr>
+          <w:rFonts w:ascii="Arial" w:hAnsi="Arial" w:cs="Arial"/>
+          <w:color w:val="000000" w:themeColor="text1"/>
+        </w:rPr>
+      </w:pPr>
+      <w:r>
+        <w:rPr>
+          <w:rFonts w:ascii="Arial" w:hAnsi="Arial" w:cs="Arial"/>
+          <w:color w:val="000000" w:themeColor="text1"/>
+        </w:rPr>
+        <w:t>- Manutenção da ferramenta e uso pela comunidade de QA.</w:t>
+      </w:r>
+    </w:p>
+    <w:p>
+      <w:pPr>
+        <w:ind w:firstLine="708"/>
+        <w:jc w:val="both"/>
+        <w:rPr>
+          <w:rFonts w:ascii="Arial" w:hAnsi="Arial" w:cs="Arial"/>
+          <w:color w:val="000000" w:themeColor="text1"/>
+        </w:rPr>
+      </w:pPr>
+      <w:r>
+        <w:rPr>
+          <w:rFonts w:ascii="Arial" w:hAnsi="Arial" w:cs="Arial"/>
+          <w:color w:val="000000" w:themeColor="text1"/>
+        </w:rPr>
+        <w:t xml:space="preserve">- Facilidade de aprendizagem. </w:t>
+      </w:r>
+      <w:r>
+        <w:rPr>
+          <w:rFonts w:ascii="Arial" w:hAnsi="Arial" w:cs="Arial"/>
+          <w:color w:val="000000" w:themeColor="text1"/>
+        </w:rPr>
+        <w:cr/>
+      </w:r>
+      <w:r>
+        <w:rPr>
+          <w:rFonts w:ascii="Arial" w:hAnsi="Arial" w:cs="Arial"/>
+          <w:color w:val="000000" w:themeColor="text1"/>
+        </w:rPr>
+        <w:t xml:space="preserve">A decisão tomada para a framework utilizada no projeto foi o </w:t>
+      </w:r>
+      <w:proofErr w:type="spellStart"/>
+      <w:r>
+        <w:rPr>
+          <w:rFonts w:ascii="Arial" w:hAnsi="Arial" w:cs="Arial"/>
+          <w:color w:val="000000" w:themeColor="text1"/>
+        </w:rPr>
+        <w:t>cypress</w:t>
+      </w:r>
+      <w:proofErr w:type="spellEnd"/>
+      <w:r>
+        <w:rPr>
+          <w:rFonts w:ascii="Arial" w:hAnsi="Arial" w:cs="Arial"/>
+          <w:color w:val="000000" w:themeColor="text1"/>
+        </w:rPr>
+        <w:t>, principalmente</w:t>
+      </w:r>
+      <w:r>
+        <w:rPr>
+          <w:rFonts w:ascii="Arial" w:hAnsi="Arial" w:cs="Arial"/>
+          <w:color w:val="000000" w:themeColor="text1"/>
+        </w:rPr>
+        <w:t xml:space="preserve"> </w:t>
+      </w:r>
+      <w:r>
+        <w:rPr>
+          <w:rFonts w:ascii="Arial" w:hAnsi="Arial" w:cs="Arial"/>
+          <w:color w:val="000000" w:themeColor="text1"/>
+        </w:rPr>
+        <w:t xml:space="preserve">considerando o fato de que boa parte do curso foi realizada com o </w:t>
+      </w:r>
+      <w:proofErr w:type="spellStart"/>
+      <w:r>
+        <w:rPr>
+          <w:rFonts w:ascii="Arial" w:hAnsi="Arial" w:cs="Arial"/>
+          <w:color w:val="000000" w:themeColor="text1"/>
+        </w:rPr>
+        <w:t>cypress</w:t>
+      </w:r>
+      <w:proofErr w:type="spellEnd"/>
+      <w:r>
+        <w:rPr>
+          <w:rFonts w:ascii="Arial" w:hAnsi="Arial" w:cs="Arial"/>
+          <w:color w:val="000000" w:themeColor="text1"/>
+        </w:rPr>
+        <w:t xml:space="preserve"> e o conhecimento do framework é maior em comparação com demais ferramentas.</w:t>
+      </w:r>
+    </w:p>
+    <w:p>
+      <w:pPr>
+        <w:pStyle w:val="PargrafodaLista"/>
+        <w:ind w:left="0"/>
+        <w:rPr>
+          <w:rFonts w:ascii="Arial" w:hAnsi="Arial" w:cs="Arial"/>
+          <w:color w:val="000000" w:themeColor="text1"/>
+        </w:rPr>
+      </w:pPr>
+      <w:r>
+        <w:rPr>
+          <w:noProof/>
+        </w:rPr>
+        <w:lastRenderedPageBreak/>
+        <w:drawing>
+          <wp:inline distT="0" distB="0" distL="0" distR="0" wp14:anchorId="4DEEE88F" wp14:editId="2AE033BA">
+            <wp:extent cx="5400040" cy="4072890"/>
+            <wp:effectExtent l="0" t="0" r="0" b="3810"/>
+            <wp:docPr id="2" name="Imagem 2"/>
+            <wp:cNvGraphicFramePr>
+              <a:graphicFrameLocks xmlns:a="http://schemas.openxmlformats.org/drawingml/2006/main" noChangeAspect="1"/>
+            </wp:cNvGraphicFramePr>
+            <a:graphic xmlns:a="http://schemas.openxmlformats.org/drawingml/2006/main">
+              <a:graphicData uri="http://schemas.openxmlformats.org/drawingml/2006/picture">
+                <pic:pic xmlns:pic="http://schemas.openxmlformats.org/drawingml/2006/picture">
+                  <pic:nvPicPr>
+                    <pic:cNvPr id="1" name=""/>
+                    <pic:cNvPicPr/>
+                  </pic:nvPicPr>
+                  <pic:blipFill>
+                    <a:blip r:embed="rId30"/>
+                    <a:stretch>
+                      <a:fillRect/>
+                    </a:stretch>
+                  </pic:blipFill>
+                  <pic:spPr>
+                    <a:xfrm>
+                      <a:off x="0" y="0"/>
+                      <a:ext cx="5400040" cy="4072890"/>
+                    </a:xfrm>
+                    <a:prstGeom prst="rect">
+                      <a:avLst/>
+                    </a:prstGeom>
+                  </pic:spPr>
+                </pic:pic>
+              </a:graphicData>
+            </a:graphic>
+          </wp:inline>
+        </w:drawing>
+      </w:r>
+    </w:p>
+    <w:p>
+      <w:pPr>
         <w:rPr>
           <w:rFonts w:ascii="Arial" w:hAnsi="Arial" w:cs="Arial"/>
           <w:color w:val="000000" w:themeColor="text1"/>
@@ -26863,7 +27159,7 @@
         </w:rPr>
         <w:t xml:space="preserve">: </w:t>
       </w:r>
-      <w:hyperlink r:id="rId30" w:history="1">
+      <w:hyperlink r:id="rId31" w:history="1">
         <w:r>
           <w:rPr>
             <w:rStyle w:val="Hyperlink"/>
@@ -26901,7 +27197,7 @@
         </w:rPr>
         <w:t xml:space="preserve">: </w:t>
       </w:r>
-      <w:hyperlink r:id="rId31" w:history="1">
+      <w:hyperlink r:id="rId32" w:history="1">
         <w:r>
           <w:rPr>
             <w:rStyle w:val="Hyperlink"/>
@@ -26969,7 +27265,6 @@
           <w:rFonts w:ascii="Arial" w:hAnsi="Arial" w:cs="Arial"/>
           <w:color w:val="000000" w:themeColor="text1"/>
         </w:rPr>
-        <w:lastRenderedPageBreak/>
         <w:t xml:space="preserve">Utilize ao menos um </w:t>
       </w:r>
       <w:proofErr w:type="spellStart"/>
@@ -27234,11 +27529,11 @@
       <w:r>
         <w:t xml:space="preserve"> </w:t>
       </w:r>
-      <w:bookmarkStart w:id="10" w:name="_Toc99483095"/>
+      <w:bookmarkStart w:id="9" w:name="_Toc99483095"/>
       <w:r>
         <w:t>Integração contínua</w:t>
       </w:r>
-      <w:bookmarkEnd w:id="10"/>
+      <w:bookmarkEnd w:id="9"/>
     </w:p>
     <w:p>
       <w:pPr>
@@ -27368,11 +27663,11 @@
       <w:pPr>
         <w:pStyle w:val="Ttulo2"/>
       </w:pPr>
-      <w:bookmarkStart w:id="11" w:name="_Toc99483096"/>
+      <w:bookmarkStart w:id="10" w:name="_Toc99483096"/>
       <w:r>
         <w:t>Testes de performance</w:t>
       </w:r>
-      <w:bookmarkEnd w:id="11"/>
+      <w:bookmarkEnd w:id="10"/>
     </w:p>
     <w:p>
       <w:pPr>
@@ -27815,12 +28110,12 @@
     </w:p>
     <w:p>
       <w:pPr>
-        <w:ind w:left="720"/>
         <w:rPr>
           <w:rFonts w:ascii="Arial" w:hAnsi="Arial" w:cs="Arial"/>
           <w:color w:val="000000" w:themeColor="text1"/>
         </w:rPr>
       </w:pPr>
+      <w:bookmarkStart w:id="11" w:name="_GoBack"/>
       <w:r>
         <w:rPr>
           <w:rFonts w:ascii="Arial" w:hAnsi="Arial" w:cs="Arial"/>
@@ -27843,7 +28138,7 @@
                     <pic:cNvPicPr/>
                   </pic:nvPicPr>
                   <pic:blipFill>
-                    <a:blip r:embed="rId32">
+                    <a:blip r:embed="rId33">
                       <a:extLst>
                         <a:ext uri="{28A0092B-C50C-407E-A947-70E740481C1C}">
                           <a14:useLocalDpi xmlns:a14="http://schemas.microsoft.com/office/drawing/2010/main" val="0"/>
@@ -27869,6 +28164,7 @@
           </wp:inline>
         </w:drawing>
       </w:r>
+      <w:bookmarkEnd w:id="11"/>
     </w:p>
     <w:p>
       <w:pPr>
@@ -27903,7 +28199,6 @@
       </w:pPr>
       <w:bookmarkStart w:id="12" w:name="_Toc99483097"/>
       <w:r>
-        <w:lastRenderedPageBreak/>
         <w:t>CONCLUSÃO</w:t>
       </w:r>
       <w:bookmarkEnd w:id="12"/>
@@ -27937,7 +28232,15 @@
           <w:rFonts w:ascii="Arial" w:eastAsia="Arial" w:hAnsi="Arial" w:cs="Arial"/>
           <w:color w:val="000000" w:themeColor="text1"/>
         </w:rPr>
-        <w:t xml:space="preserve"> Engenharia de Qualidade de Software e aplicá-la de maneira prática. Essa experiência foi enriquecedora em diversos aspectos, proporcionando aprendizados valiosos que podem ser aplicados </w:t>
+        <w:t xml:space="preserve"> Engenharia de Qualidade de Software e aplicá-la de maneira prática. Essa experiência foi enriquecedora em diversos aspectos, </w:t>
+      </w:r>
+      <w:r>
+        <w:rPr>
+          <w:rFonts w:ascii="Arial" w:eastAsia="Arial" w:hAnsi="Arial" w:cs="Arial"/>
+          <w:color w:val="000000" w:themeColor="text1"/>
+        </w:rPr>
+        <w:lastRenderedPageBreak/>
+        <w:t xml:space="preserve">proporcionando aprendizados valiosos que podem ser aplicados </w:t>
       </w:r>
       <w:r>
         <w:rPr>
@@ -28008,14 +28311,7 @@
           <w:rFonts w:ascii="Arial" w:eastAsia="Arial" w:hAnsi="Arial" w:cs="Arial"/>
           <w:color w:val="000000" w:themeColor="text1"/>
         </w:rPr>
-        <w:t xml:space="preserve">sólida, considerando todos os aspectos, desde objetivos até escolhas de ferramentas, </w:t>
-      </w:r>
-      <w:r>
-        <w:rPr>
-          <w:rFonts w:ascii="Arial" w:eastAsia="Arial" w:hAnsi="Arial" w:cs="Arial"/>
-          <w:color w:val="000000" w:themeColor="text1"/>
-        </w:rPr>
-        <w:t>provou ser fundamental para garantir a eficácia e eficiência dos testes de qualidade.</w:t>
+        <w:t>sólida, considerando todos os aspectos, desde objetivos até escolhas de ferramentas, provou ser fundamental para garantir a eficácia e eficiência dos testes de qualidade.</w:t>
       </w:r>
       <w:r>
         <w:rPr>
@@ -28122,14 +28418,7 @@
           <w:rFonts w:ascii="Arial" w:eastAsia="Arial" w:hAnsi="Arial" w:cs="Arial"/>
           <w:color w:val="000000" w:themeColor="text1"/>
         </w:rPr>
-        <w:t xml:space="preserve">Além disso, a integração contínua e os testes de desempenho mostraram-se fundamentais para manter a qualidade ao longo do ciclo de vida do software. </w:t>
-      </w:r>
-      <w:r>
-        <w:rPr>
-          <w:rFonts w:ascii="Arial" w:eastAsia="Arial" w:hAnsi="Arial" w:cs="Arial"/>
-          <w:color w:val="000000" w:themeColor="text1"/>
-        </w:rPr>
-        <w:t>Enfrentei desafios técnicos e organizacionais ao implementar essa abordagem, e essas experiências me prepararam para lidar com desafios semelhantes em futuros projetos.</w:t>
+        <w:t>Além disso, a integração contínua e os testes de desempenho mostraram-se fundamentais para manter a qualidade ao longo do ciclo de vida do software. Enfrentei desafios técnicos e organizacionais ao implementar essa abordagem, e essas experiências me prepararam para lidar com desafios semelhantes em futuros projetos.</w:t>
       </w:r>
     </w:p>
     <w:p>
@@ -28172,15 +28461,7 @@
           <w:rFonts w:ascii="Arial" w:eastAsia="Arial" w:hAnsi="Arial" w:cs="Arial"/>
           <w:color w:val="000000" w:themeColor="text1"/>
         </w:rPr>
-        <w:t xml:space="preserve">Em resumo, este trabalho foi uma jornada de aprendizado enriquecedora, proporcionando não apenas conhecimento técnico, mas também habilidades práticas na área de Engenharia de Qualidade de Software. As lições aprendidas aqui moldarão minha abordagem profissional, permitindo-me contribuir de forma </w:t>
-      </w:r>
-      <w:r>
-        <w:rPr>
-          <w:rFonts w:ascii="Arial" w:eastAsia="Arial" w:hAnsi="Arial" w:cs="Arial"/>
-          <w:color w:val="000000" w:themeColor="text1"/>
-        </w:rPr>
-        <w:lastRenderedPageBreak/>
-        <w:t>mais eficaz para o desenvolvimento de software de alta qualidade e atender às ex</w:t>
+        <w:t>Em resumo, este trabalho foi uma jornada de aprendizado enriquecedora, proporcionando não apenas conhecimento técnico, mas também habilidades práticas na área de Engenharia de Qualidade de Software. As lições aprendidas aqui moldarão minha abordagem profissional, permitindo-me contribuir de forma mais eficaz para o desenvolvimento de software de alta qualidade e atender às ex</w:t>
       </w:r>
       <w:r>
         <w:rPr>
@@ -28230,6 +28511,7 @@
           <w:b/>
           <w:color w:val="000000" w:themeColor="text1"/>
         </w:rPr>
+        <w:lastRenderedPageBreak/>
         <w:t>WebDriverIO</w:t>
       </w:r>
       <w:proofErr w:type="spellEnd"/>
@@ -28247,7 +28529,7 @@
         </w:rPr>
         <w:t xml:space="preserve">Disponível em: </w:t>
       </w:r>
-      <w:hyperlink r:id="rId33" w:history="1">
+      <w:hyperlink r:id="rId34" w:history="1">
         <w:r>
           <w:rPr>
             <w:rStyle w:val="Hyperlink"/>
@@ -28325,7 +28607,7 @@
         </w:rPr>
         <w:t xml:space="preserve">Disponível em: </w:t>
       </w:r>
-      <w:hyperlink r:id="rId34" w:history="1">
+      <w:hyperlink r:id="rId35" w:history="1">
         <w:r>
           <w:rPr>
             <w:rStyle w:val="Hyperlink"/>
@@ -28397,7 +28679,7 @@
         </w:rPr>
         <w:t xml:space="preserve">onível em: </w:t>
       </w:r>
-      <w:hyperlink r:id="rId35" w:history="1">
+      <w:hyperlink r:id="rId36" w:history="1">
         <w:r>
           <w:rPr>
             <w:rStyle w:val="Hyperlink"/>
@@ -28472,7 +28754,7 @@
         </w:rPr>
         <w:t xml:space="preserve">Disponível em: </w:t>
       </w:r>
-      <w:hyperlink r:id="rId36" w:history="1">
+      <w:hyperlink r:id="rId37" w:history="1">
         <w:r>
           <w:rPr>
             <w:rStyle w:val="Hyperlink"/>
@@ -28504,7 +28786,7 @@
       </w:r>
     </w:p>
     <w:sectPr>
-      <w:footerReference w:type="default" r:id="rId37"/>
+      <w:footerReference w:type="default" r:id="rId38"/>
       <w:pgSz w:w="11906" w:h="16838"/>
       <w:pgMar w:top="1417" w:right="1701" w:bottom="1417" w:left="1701" w:header="708" w:footer="708" w:gutter="0"/>
       <w:cols w:space="708"/>
@@ -28588,7 +28870,7 @@
                 <w:bCs/>
                 <w:noProof/>
               </w:rPr>
-              <w:t>26</w:t>
+              <w:t>33</w:t>
             </w:r>
             <w:r>
               <w:rPr>
@@ -28627,7 +28909,7 @@
                 <w:bCs/>
                 <w:noProof/>
               </w:rPr>
-              <w:t>32</w:t>
+              <w:t>33</w:t>
             </w:r>
             <w:r>
               <w:rPr>
@@ -32574,7 +32856,7 @@
 </file>
 
 <file path=customXml/itemProps1.xml><?xml version="1.0" encoding="utf-8"?>
-<ds:datastoreItem xmlns:ds="http://schemas.openxmlformats.org/officeDocument/2006/customXml" ds:itemID="{4868194B-67AA-4601-82CA-7C173006B582}">
+<ds:datastoreItem xmlns:ds="http://schemas.openxmlformats.org/officeDocument/2006/customXml" ds:itemID="{FDFE15FD-AD4F-4364-A004-451E18F48317}">
   <ds:schemaRefs>
     <ds:schemaRef ds:uri="http://schemas.openxmlformats.org/officeDocument/2006/bibliography"/>
   </ds:schemaRefs>

</xml_diff>